<commit_message>
changed from pdf to html
</commit_message>
<xml_diff>
--- a/original_audpc_report.docx
+++ b/original_audpc_report.docx
@@ -83,17 +83,7 @@
     </w:p>
     <w:p>
       <w:pPr>
-        <w:pStyle w:val="Heading2"/>
-      </w:pPr>
-      <w:bookmarkStart w:id="22" w:name="methods"/>
-      <w:bookmarkEnd w:id="22"/>
-      <w:r>
-        <w:t xml:space="preserve">Methods</w:t>
-      </w:r>
-    </w:p>
-    <w:p>
-      <w:pPr>
-        <w:pStyle w:val="FirstParagraph"/>
+        <w:pStyle w:val="BodyText"/>
       </w:pPr>
       <w:r>
         <w:t xml:space="preserve">I will be using data found on</w:t>
@@ -101,7 +91,7 @@
       <w:r>
         <w:t xml:space="preserve"> </w:t>
       </w:r>
-      <w:hyperlink r:id="rId23">
+      <w:hyperlink r:id="rId22">
         <w:r>
           <w:rPr>
             <w:rStyle w:val="Hyperlink"/>
@@ -140,7 +130,72 @@
         <w:t xml:space="preserve"> </w:t>
       </w:r>
       <w:r>
-        <w:t xml:space="preserve">(area under disease progress curve) for the three cultivars and two fungicide treatments. I will use R script called</w:t>
+        <w:t xml:space="preserve">(area under disease progress curve) for the three cultivars and two fungicide treatments.</w:t>
+      </w:r>
+    </w:p>
+    <w:p>
+      <w:pPr>
+        <w:pStyle w:val="Figure"/>
+      </w:pPr>
+      <w:r>
+        <w:drawing>
+          <wp:inline>
+            <wp:extent cx="5334000" cy="3578225"/>
+            <wp:effectExtent b="0" l="0" r="0" t="0"/>
+            <wp:docPr descr="" id="1" name="Picture"/>
+            <a:graphic>
+              <a:graphicData uri="http://schemas.openxmlformats.org/drawingml/2006/picture">
+                <pic:pic>
+                  <pic:nvPicPr>
+                    <pic:cNvPr descr="stripe_rust.jpg" id="0" name="Picture"/>
+                    <pic:cNvPicPr>
+                      <a:picLocks noChangeArrowheads="1" noChangeAspect="1"/>
+                    </pic:cNvPicPr>
+                  </pic:nvPicPr>
+                  <pic:blipFill>
+                    <a:blip r:embed="rId23"/>
+                    <a:stretch>
+                      <a:fillRect/>
+                    </a:stretch>
+                  </pic:blipFill>
+                  <pic:spPr bwMode="auto">
+                    <a:xfrm>
+                      <a:off x="0" y="0"/>
+                      <a:ext cx="5334000" cy="3578225"/>
+                    </a:xfrm>
+                    <a:prstGeom prst="rect">
+                      <a:avLst/>
+                    </a:prstGeom>
+                    <a:noFill/>
+                    <a:ln w="9525">
+                      <a:noFill/>
+                      <a:headEnd/>
+                      <a:tailEnd/>
+                    </a:ln>
+                  </pic:spPr>
+                </pic:pic>
+              </a:graphicData>
+            </a:graphic>
+          </wp:inline>
+        </w:drawing>
+      </w:r>
+    </w:p>
+    <w:p>
+      <w:pPr>
+        <w:pStyle w:val="Heading2"/>
+      </w:pPr>
+      <w:bookmarkStart w:id="24" w:name="methods"/>
+      <w:bookmarkEnd w:id="24"/>
+      <w:r>
+        <w:t xml:space="preserve">Methods</w:t>
+      </w:r>
+    </w:p>
+    <w:p>
+      <w:pPr>
+        <w:pStyle w:val="FirstParagraph"/>
+      </w:pPr>
+      <w:r>
+        <w:t xml:space="preserve">I will use the R script called</w:t>
       </w:r>
       <w:r>
         <w:t xml:space="preserve"> </w:t>
@@ -270,8 +325,8 @@
       <w:pPr>
         <w:pStyle w:val="Heading2"/>
       </w:pPr>
-      <w:bookmarkStart w:id="24" w:name="results"/>
-      <w:bookmarkEnd w:id="24"/>
+      <w:bookmarkStart w:id="25" w:name="results"/>
+      <w:bookmarkEnd w:id="25"/>
       <w:r>
         <w:t xml:space="preserve">Results</w:t>
       </w:r>
@@ -280,8 +335,8 @@
       <w:pPr>
         <w:pStyle w:val="Heading4"/>
       </w:pPr>
-      <w:bookmarkStart w:id="25" w:name="disease-progress-curve"/>
-      <w:bookmarkEnd w:id="25"/>
+      <w:bookmarkStart w:id="26" w:name="disease-progress-curve"/>
+      <w:bookmarkEnd w:id="26"/>
       <w:r>
         <w:t xml:space="preserve">Disease progress curve</w:t>
       </w:r>
@@ -314,7 +369,7 @@
                     </pic:cNvPicPr>
                   </pic:nvPicPr>
                   <pic:blipFill>
-                    <a:blip r:embed="rId26"/>
+                    <a:blip r:embed="rId27"/>
                     <a:stretch>
                       <a:fillRect/>
                     </a:stretch>
@@ -345,8 +400,8 @@
       <w:pPr>
         <w:pStyle w:val="Heading4"/>
       </w:pPr>
-      <w:bookmarkStart w:id="27" w:name="audpc"/>
-      <w:bookmarkEnd w:id="27"/>
+      <w:bookmarkStart w:id="28" w:name="audpc"/>
+      <w:bookmarkEnd w:id="28"/>
       <w:r>
         <w:t xml:space="preserve">AUDPC</w:t>
       </w:r>
@@ -379,7 +434,7 @@
                     </pic:cNvPicPr>
                   </pic:nvPicPr>
                   <pic:blipFill>
-                    <a:blip r:embed="rId28"/>
+                    <a:blip r:embed="rId29"/>
                     <a:stretch>
                       <a:fillRect/>
                     </a:stretch>
@@ -410,8 +465,8 @@
       <w:pPr>
         <w:pStyle w:val="Heading2"/>
       </w:pPr>
-      <w:bookmarkStart w:id="29" w:name="conclusions"/>
-      <w:bookmarkEnd w:id="29"/>
+      <w:bookmarkStart w:id="30" w:name="conclusions"/>
+      <w:bookmarkEnd w:id="30"/>
       <w:r>
         <w:t xml:space="preserve">Conclusions</w:t>
       </w:r>
@@ -532,7 +587,7 @@
     </w:lvl>
   </w:abstractNum>
   <w:abstractNum w:abstractNumId="990">
-    <w:nsid w:val="bfc9e33f"/>
+    <w:nsid w:val="129920e5"/>
     <w:multiLevelType w:val="multilevel"/>
     <w:lvl w:ilvl="0">
       <w:numFmt w:val="bullet"/>
@@ -613,7 +668,7 @@
     </w:lvl>
   </w:abstractNum>
   <w:abstractNum w:abstractNumId="99411">
-    <w:nsid w:val="4d17dc64"/>
+    <w:nsid w:val="3eb1c93e"/>
     <w:multiLevelType w:val="multilevel"/>
     <w:lvl w:ilvl="0">
       <w:start w:val="1"/>

</xml_diff>